<commit_message>
2 of 3 API gets are working
</commit_message>
<xml_diff>
--- a/JASON for API.docx
+++ b/JASON for API.docx
@@ -66,6 +66,187 @@
           <w:sz w:val="22"/>
           <w:shd w:fill="auto" w:val="clear"/>
         </w:rPr>
+        <w:t xml:space="preserve">GET  </w:t>
+      </w:r>
+      <w:hyperlink xmlns:r="http://schemas.openxmlformats.org/officeDocument/2006/relationships" r:id="docRId0">
+        <w:r>
+          <w:rPr>
+            <w:rFonts w:ascii="Arial" w:hAnsi="Arial" w:cs="Arial" w:eastAsia="Arial"/>
+            <w:color w:val="0000FF"/>
+            <w:spacing w:val="0"/>
+            <w:position w:val="0"/>
+            <w:sz w:val="22"/>
+            <w:u w:val="single"/>
+            <w:shd w:fill="auto" w:val="clear"/>
+          </w:rPr>
+          <w:t xml:space="preserve">https://api.petfinder.com/v2/</w:t>
+        </w:r>
+      </w:hyperlink>
+    </w:p>
+    <w:p>
+      <w:pPr>
+        <w:spacing w:before="0" w:after="0" w:line="276"/>
+        <w:ind w:right="0" w:left="0" w:firstLine="0"/>
+        <w:jc w:val="left"/>
+        <w:rPr>
+          <w:rFonts w:ascii="Arial" w:hAnsi="Arial" w:cs="Arial" w:eastAsia="Arial"/>
+          <w:color w:val="auto"/>
+          <w:spacing w:val="0"/>
+          <w:position w:val="0"/>
+          <w:sz w:val="22"/>
+          <w:shd w:fill="auto" w:val="clear"/>
+        </w:rPr>
+      </w:pPr>
+    </w:p>
+    <w:p>
+      <w:pPr>
+        <w:spacing w:before="0" w:after="0" w:line="276"/>
+        <w:ind w:right="0" w:left="0" w:firstLine="0"/>
+        <w:jc w:val="left"/>
+        <w:rPr>
+          <w:rFonts w:ascii="Arial" w:hAnsi="Arial" w:cs="Arial" w:eastAsia="Arial"/>
+          <w:color w:val="auto"/>
+          <w:spacing w:val="0"/>
+          <w:position w:val="0"/>
+          <w:sz w:val="18"/>
+          <w:shd w:fill="auto" w:val="clear"/>
+        </w:rPr>
+      </w:pPr>
+      <w:r>
+        <w:rPr>
+          <w:rFonts w:ascii="Arial" w:hAnsi="Arial" w:cs="Arial" w:eastAsia="Arial"/>
+          <w:color w:val="auto"/>
+          <w:spacing w:val="0"/>
+          <w:position w:val="0"/>
+          <w:sz w:val="18"/>
+          <w:shd w:fill="auto" w:val="clear"/>
+        </w:rPr>
+        <w:t xml:space="preserve">type</w:t>
+        <w:tab/>
+        <w:t xml:space="preserve">Return results matching animal type</w:t>
+        <w:tab/>
+        <w:t xml:space="preserve">string</w:t>
+        <w:tab/>
+        <w:t xml:space="preserve">Possible values may be looked up via Get Animal Types.</w:t>
+      </w:r>
+    </w:p>
+    <w:p>
+      <w:pPr>
+        <w:spacing w:before="0" w:after="0" w:line="276"/>
+        <w:ind w:right="0" w:left="0" w:firstLine="0"/>
+        <w:jc w:val="left"/>
+        <w:rPr>
+          <w:rFonts w:ascii="Arial" w:hAnsi="Arial" w:cs="Arial" w:eastAsia="Arial"/>
+          <w:color w:val="auto"/>
+          <w:spacing w:val="0"/>
+          <w:position w:val="0"/>
+          <w:sz w:val="18"/>
+          <w:shd w:fill="auto" w:val="clear"/>
+        </w:rPr>
+      </w:pPr>
+      <w:r>
+        <w:rPr>
+          <w:rFonts w:ascii="Arial" w:hAnsi="Arial" w:cs="Arial" w:eastAsia="Arial"/>
+          <w:color w:val="auto"/>
+          <w:spacing w:val="0"/>
+          <w:position w:val="0"/>
+          <w:sz w:val="18"/>
+          <w:shd w:fill="auto" w:val="clear"/>
+        </w:rPr>
+        <w:t xml:space="preserve">breed</w:t>
+        <w:tab/>
+        <w:t xml:space="preserve">Return results matching animal breed</w:t>
+        <w:tab/>
+        <w:t xml:space="preserve">string</w:t>
+        <w:tab/>
+        <w:t xml:space="preserve">Accepts multiple values, e.g. breed=pug,samoyed. Possible values may be looked up via Get Animal Breeds below.</w:t>
+      </w:r>
+    </w:p>
+    <w:p>
+      <w:pPr>
+        <w:spacing w:before="0" w:after="0" w:line="276"/>
+        <w:ind w:right="0" w:left="0" w:firstLine="0"/>
+        <w:jc w:val="left"/>
+        <w:rPr>
+          <w:rFonts w:ascii="Arial" w:hAnsi="Arial" w:cs="Arial" w:eastAsia="Arial"/>
+          <w:color w:val="auto"/>
+          <w:spacing w:val="0"/>
+          <w:position w:val="0"/>
+          <w:sz w:val="18"/>
+          <w:shd w:fill="auto" w:val="clear"/>
+        </w:rPr>
+      </w:pPr>
+    </w:p>
+    <w:p>
+      <w:pPr>
+        <w:spacing w:before="0" w:after="0" w:line="276"/>
+        <w:ind w:right="0" w:left="0" w:firstLine="0"/>
+        <w:jc w:val="left"/>
+        <w:rPr>
+          <w:rFonts w:ascii="Arial" w:hAnsi="Arial" w:cs="Arial" w:eastAsia="Arial"/>
+          <w:color w:val="auto"/>
+          <w:spacing w:val="0"/>
+          <w:position w:val="0"/>
+          <w:sz w:val="18"/>
+          <w:shd w:fill="auto" w:val="clear"/>
+        </w:rPr>
+      </w:pPr>
+      <w:r>
+        <w:rPr>
+          <w:rFonts w:ascii="Arial" w:hAnsi="Arial" w:cs="Arial" w:eastAsia="Arial"/>
+          <w:color w:val="auto"/>
+          <w:spacing w:val="0"/>
+          <w:position w:val="0"/>
+          <w:sz w:val="18"/>
+          <w:shd w:fill="auto" w:val="clear"/>
+        </w:rPr>
+        <w:t xml:space="preserve">location</w:t>
+        <w:tab/>
+        <w:t xml:space="preserve">Return results by location.</w:t>
+        <w:tab/>
+        <w:t xml:space="preserve">string</w:t>
+        <w:tab/>
+        <w:t xml:space="preserve">city, state; latitude,longitude; or postal code.</w:t>
+      </w:r>
+    </w:p>
+    <w:p>
+      <w:pPr>
+        <w:spacing w:before="0" w:after="0" w:line="276"/>
+        <w:ind w:right="0" w:left="0" w:firstLine="0"/>
+        <w:jc w:val="left"/>
+        <w:rPr>
+          <w:rFonts w:ascii="Arial" w:hAnsi="Arial" w:cs="Arial" w:eastAsia="Arial"/>
+          <w:color w:val="auto"/>
+          <w:spacing w:val="0"/>
+          <w:position w:val="0"/>
+          <w:sz w:val="22"/>
+          <w:shd w:fill="auto" w:val="clear"/>
+        </w:rPr>
+      </w:pPr>
+    </w:p>
+    <w:p>
+      <w:pPr>
+        <w:spacing w:before="0" w:after="0" w:line="276"/>
+        <w:ind w:right="0" w:left="0" w:firstLine="0"/>
+        <w:jc w:val="left"/>
+        <w:rPr>
+          <w:rFonts w:ascii="Arial" w:hAnsi="Arial" w:cs="Arial" w:eastAsia="Arial"/>
+          <w:color w:val="auto"/>
+          <w:spacing w:val="0"/>
+          <w:position w:val="0"/>
+          <w:sz w:val="22"/>
+          <w:shd w:fill="auto" w:val="clear"/>
+        </w:rPr>
+      </w:pPr>
+      <w:r>
+        <w:rPr>
+          <w:rFonts w:ascii="Arial" w:hAnsi="Arial" w:cs="Arial" w:eastAsia="Arial"/>
+          <w:color w:val="auto"/>
+          <w:spacing w:val="0"/>
+          <w:position w:val="0"/>
+          <w:sz w:val="22"/>
+          <w:shd w:fill="auto" w:val="clear"/>
+        </w:rPr>
         <w:t xml:space="preserve">API KEY </w:t>
       </w:r>
     </w:p>
@@ -139,6 +320,274 @@
           <w:shd w:fill="auto" w:val="clear"/>
         </w:rPr>
       </w:pPr>
+      <w:r>
+        <w:rPr>
+          <w:rFonts w:ascii="Arial" w:hAnsi="Arial" w:cs="Arial" w:eastAsia="Arial"/>
+          <w:color w:val="auto"/>
+          <w:spacing w:val="0"/>
+          <w:position w:val="0"/>
+          <w:sz w:val="22"/>
+          <w:shd w:fill="auto" w:val="clear"/>
+        </w:rPr>
+        <w:t xml:space="preserve">secret</w:t>
+      </w:r>
+    </w:p>
+    <w:p>
+      <w:pPr>
+        <w:spacing w:before="0" w:after="0" w:line="276"/>
+        <w:ind w:right="0" w:left="0" w:firstLine="0"/>
+        <w:jc w:val="left"/>
+        <w:rPr>
+          <w:rFonts w:ascii="Arial" w:hAnsi="Arial" w:cs="Arial" w:eastAsia="Arial"/>
+          <w:color w:val="auto"/>
+          <w:spacing w:val="0"/>
+          <w:position w:val="0"/>
+          <w:sz w:val="22"/>
+          <w:shd w:fill="auto" w:val="clear"/>
+        </w:rPr>
+      </w:pPr>
+    </w:p>
+    <w:p>
+      <w:pPr>
+        <w:spacing w:before="0" w:after="0" w:line="276"/>
+        <w:ind w:right="0" w:left="0" w:firstLine="0"/>
+        <w:jc w:val="left"/>
+        <w:rPr>
+          <w:rFonts w:ascii="Arial" w:hAnsi="Arial" w:cs="Arial" w:eastAsia="Arial"/>
+          <w:color w:val="auto"/>
+          <w:spacing w:val="0"/>
+          <w:position w:val="0"/>
+          <w:sz w:val="22"/>
+          <w:shd w:fill="auto" w:val="clear"/>
+        </w:rPr>
+      </w:pPr>
+      <w:r>
+        <w:rPr>
+          <w:rFonts w:ascii="Arial" w:hAnsi="Arial" w:cs="Arial" w:eastAsia="Arial"/>
+          <w:color w:val="auto"/>
+          <w:spacing w:val="0"/>
+          <w:position w:val="0"/>
+          <w:sz w:val="22"/>
+          <w:shd w:fill="auto" w:val="clear"/>
+        </w:rPr>
+        <w:t xml:space="preserve">0ygv1nnbkQrOjZNBoVxAuDNceELkAhZ6Rr5jBqe0</w:t>
+      </w:r>
+    </w:p>
+    <w:p>
+      <w:pPr>
+        <w:spacing w:before="0" w:after="0" w:line="276"/>
+        <w:ind w:right="0" w:left="0" w:firstLine="0"/>
+        <w:jc w:val="left"/>
+        <w:rPr>
+          <w:rFonts w:ascii="Arial" w:hAnsi="Arial" w:cs="Arial" w:eastAsia="Arial"/>
+          <w:color w:val="auto"/>
+          <w:spacing w:val="0"/>
+          <w:position w:val="0"/>
+          <w:sz w:val="22"/>
+          <w:shd w:fill="auto" w:val="clear"/>
+        </w:rPr>
+      </w:pPr>
+    </w:p>
+    <w:p>
+      <w:pPr>
+        <w:spacing w:before="0" w:after="0" w:line="276"/>
+        <w:ind w:right="0" w:left="0" w:firstLine="0"/>
+        <w:jc w:val="left"/>
+        <w:rPr>
+          <w:rFonts w:ascii="Arial" w:hAnsi="Arial" w:cs="Arial" w:eastAsia="Arial"/>
+          <w:color w:val="auto"/>
+          <w:spacing w:val="0"/>
+          <w:position w:val="0"/>
+          <w:sz w:val="22"/>
+          <w:shd w:fill="auto" w:val="clear"/>
+        </w:rPr>
+      </w:pPr>
+      <w:r>
+        <w:rPr>
+          <w:rFonts w:ascii="Arial" w:hAnsi="Arial" w:cs="Arial" w:eastAsia="Arial"/>
+          <w:color w:val="auto"/>
+          <w:spacing w:val="0"/>
+          <w:position w:val="0"/>
+          <w:sz w:val="22"/>
+          <w:shd w:fill="auto" w:val="clear"/>
+        </w:rPr>
+        <w:t xml:space="preserve">THIS IS THE ACCESS TOKEN JSON FOR THE API</w:t>
+      </w:r>
+    </w:p>
+    <w:p>
+      <w:pPr>
+        <w:spacing w:before="0" w:after="0" w:line="276"/>
+        <w:ind w:right="0" w:left="0" w:firstLine="0"/>
+        <w:jc w:val="left"/>
+        <w:rPr>
+          <w:rFonts w:ascii="Arial" w:hAnsi="Arial" w:cs="Arial" w:eastAsia="Arial"/>
+          <w:color w:val="auto"/>
+          <w:spacing w:val="0"/>
+          <w:position w:val="0"/>
+          <w:sz w:val="22"/>
+          <w:shd w:fill="auto" w:val="clear"/>
+        </w:rPr>
+      </w:pPr>
+    </w:p>
+    <w:p>
+      <w:pPr>
+        <w:spacing w:before="0" w:after="0" w:line="276"/>
+        <w:ind w:right="0" w:left="0" w:firstLine="0"/>
+        <w:jc w:val="left"/>
+        <w:rPr>
+          <w:rFonts w:ascii="Arial" w:hAnsi="Arial" w:cs="Arial" w:eastAsia="Arial"/>
+          <w:color w:val="auto"/>
+          <w:spacing w:val="0"/>
+          <w:position w:val="0"/>
+          <w:sz w:val="22"/>
+          <w:shd w:fill="auto" w:val="clear"/>
+        </w:rPr>
+      </w:pPr>
+      <w:r>
+        <w:rPr>
+          <w:rFonts w:ascii="Arial" w:hAnsi="Arial" w:cs="Arial" w:eastAsia="Arial"/>
+          <w:color w:val="auto"/>
+          <w:spacing w:val="0"/>
+          <w:position w:val="0"/>
+          <w:sz w:val="22"/>
+          <w:shd w:fill="auto" w:val="clear"/>
+        </w:rPr>
+        <w:t xml:space="preserve">{</w:t>
+      </w:r>
+    </w:p>
+    <w:p>
+      <w:pPr>
+        <w:spacing w:before="0" w:after="0" w:line="276"/>
+        <w:ind w:right="0" w:left="0" w:firstLine="0"/>
+        <w:jc w:val="left"/>
+        <w:rPr>
+          <w:rFonts w:ascii="Arial" w:hAnsi="Arial" w:cs="Arial" w:eastAsia="Arial"/>
+          <w:color w:val="auto"/>
+          <w:spacing w:val="0"/>
+          <w:position w:val="0"/>
+          <w:sz w:val="22"/>
+          <w:shd w:fill="auto" w:val="clear"/>
+        </w:rPr>
+      </w:pPr>
+      <w:r>
+        <w:rPr>
+          <w:rFonts w:ascii="Arial" w:hAnsi="Arial" w:cs="Arial" w:eastAsia="Arial"/>
+          <w:color w:val="auto"/>
+          <w:spacing w:val="0"/>
+          <w:position w:val="0"/>
+          <w:sz w:val="22"/>
+          <w:shd w:fill="auto" w:val="clear"/>
+        </w:rPr>
+        <w:t xml:space="preserve">    "token_type": "Bearer",</w:t>
+      </w:r>
+    </w:p>
+    <w:p>
+      <w:pPr>
+        <w:spacing w:before="0" w:after="0" w:line="276"/>
+        <w:ind w:right="0" w:left="0" w:firstLine="0"/>
+        <w:jc w:val="left"/>
+        <w:rPr>
+          <w:rFonts w:ascii="Arial" w:hAnsi="Arial" w:cs="Arial" w:eastAsia="Arial"/>
+          <w:color w:val="auto"/>
+          <w:spacing w:val="0"/>
+          <w:position w:val="0"/>
+          <w:sz w:val="22"/>
+          <w:shd w:fill="auto" w:val="clear"/>
+        </w:rPr>
+      </w:pPr>
+      <w:r>
+        <w:rPr>
+          <w:rFonts w:ascii="Arial" w:hAnsi="Arial" w:cs="Arial" w:eastAsia="Arial"/>
+          <w:color w:val="auto"/>
+          <w:spacing w:val="0"/>
+          <w:position w:val="0"/>
+          <w:sz w:val="22"/>
+          <w:shd w:fill="auto" w:val="clear"/>
+        </w:rPr>
+        <w:t xml:space="preserve">    "expires_in": 3600,</w:t>
+      </w:r>
+    </w:p>
+    <w:p>
+      <w:pPr>
+        <w:spacing w:before="0" w:after="0" w:line="276"/>
+        <w:ind w:right="0" w:left="0" w:firstLine="0"/>
+        <w:jc w:val="left"/>
+        <w:rPr>
+          <w:rFonts w:ascii="Arial" w:hAnsi="Arial" w:cs="Arial" w:eastAsia="Arial"/>
+          <w:color w:val="auto"/>
+          <w:spacing w:val="0"/>
+          <w:position w:val="0"/>
+          <w:sz w:val="22"/>
+          <w:shd w:fill="auto" w:val="clear"/>
+        </w:rPr>
+      </w:pPr>
+      <w:r>
+        <w:rPr>
+          <w:rFonts w:ascii="Arial" w:hAnsi="Arial" w:cs="Arial" w:eastAsia="Arial"/>
+          <w:color w:val="auto"/>
+          <w:spacing w:val="0"/>
+          <w:position w:val="0"/>
+          <w:sz w:val="22"/>
+          <w:shd w:fill="auto" w:val="clear"/>
+        </w:rPr>
+        <w:t xml:space="preserve">    "access_token":""</w:t>
+      </w:r>
+    </w:p>
+    <w:p>
+      <w:pPr>
+        <w:spacing w:before="0" w:after="0" w:line="276"/>
+        <w:ind w:right="0" w:left="0" w:firstLine="0"/>
+        <w:jc w:val="left"/>
+        <w:rPr>
+          <w:rFonts w:ascii="Arial" w:hAnsi="Arial" w:cs="Arial" w:eastAsia="Arial"/>
+          <w:color w:val="auto"/>
+          <w:spacing w:val="0"/>
+          <w:position w:val="0"/>
+          <w:sz w:val="22"/>
+          <w:shd w:fill="auto" w:val="clear"/>
+        </w:rPr>
+      </w:pPr>
+      <w:r>
+        <w:rPr>
+          <w:rFonts w:ascii="Arial" w:hAnsi="Arial" w:cs="Arial" w:eastAsia="Arial"/>
+          <w:color w:val="auto"/>
+          <w:spacing w:val="0"/>
+          <w:position w:val="0"/>
+          <w:sz w:val="22"/>
+          <w:shd w:fill="auto" w:val="clear"/>
+        </w:rPr>
+        <w:t xml:space="preserve">}</w:t>
+      </w:r>
+    </w:p>
+    <w:p>
+      <w:pPr>
+        <w:spacing w:before="0" w:after="0" w:line="276"/>
+        <w:ind w:right="0" w:left="0" w:firstLine="0"/>
+        <w:jc w:val="left"/>
+        <w:rPr>
+          <w:rFonts w:ascii="Arial" w:hAnsi="Arial" w:cs="Arial" w:eastAsia="Arial"/>
+          <w:color w:val="auto"/>
+          <w:spacing w:val="0"/>
+          <w:position w:val="0"/>
+          <w:sz w:val="22"/>
+          <w:shd w:fill="auto" w:val="clear"/>
+        </w:rPr>
+      </w:pPr>
+    </w:p>
+    <w:p>
+      <w:pPr>
+        <w:spacing w:before="0" w:after="0" w:line="276"/>
+        <w:ind w:right="0" w:left="0" w:firstLine="0"/>
+        <w:jc w:val="left"/>
+        <w:rPr>
+          <w:rFonts w:ascii="Arial" w:hAnsi="Arial" w:cs="Arial" w:eastAsia="Arial"/>
+          <w:color w:val="auto"/>
+          <w:spacing w:val="0"/>
+          <w:position w:val="0"/>
+          <w:sz w:val="22"/>
+          <w:shd w:fill="auto" w:val="clear"/>
+        </w:rPr>
+      </w:pPr>
     </w:p>
     <w:p>
       <w:pPr>
@@ -180,18 +629,66 @@
         </w:rPr>
         <w:t xml:space="preserve">&gt; curl -H "Authorization: Bearer eyJ0eXA..." </w:t>
       </w:r>
-      <w:hyperlink xmlns:r="http://schemas.openxmlformats.org/officeDocument/2006/relationships" r:id="docRId0">
-        <w:r>
-          <w:rPr>
-            <w:rFonts w:ascii="Arial" w:hAnsi="Arial" w:cs="Arial" w:eastAsia="Arial"/>
-            <w:color w:val="0000FF"/>
-            <w:spacing w:val="0"/>
-            <w:position w:val="0"/>
-            <w:sz w:val="22"/>
-            <w:u w:val="single"/>
-            <w:shd w:fill="auto" w:val="clear"/>
-          </w:rPr>
-          <w:t xml:space="preserve">https://api.petfinder.com/v2/animals?type=dog&amp;page=2</w:t>
+      <w:hyperlink xmlns:r="http://schemas.openxmlformats.org/officeDocument/2006/relationships" r:id="docRId1">
+        <w:r>
+          <w:rPr>
+            <w:rFonts w:ascii="Arial" w:hAnsi="Arial" w:cs="Arial" w:eastAsia="Arial"/>
+            <w:color w:val="0000FF"/>
+            <w:spacing w:val="0"/>
+            <w:position w:val="0"/>
+            <w:sz w:val="22"/>
+            <w:u w:val="single"/>
+            <w:shd w:fill="auto" w:val="clear"/>
+          </w:rPr>
+          <w:t xml:space="preserve">https://api.petfinder.com/v2/animals?type=dog</w:t>
+        </w:r>
+        <w:r>
+          <w:rPr>
+            <w:rFonts w:ascii="Arial" w:hAnsi="Arial" w:cs="Arial" w:eastAsia="Arial"/>
+            <w:color w:val="0000FF"/>
+            <w:spacing w:val="0"/>
+            <w:position w:val="0"/>
+            <w:sz w:val="22"/>
+            <w:u w:val="single"/>
+            <w:shd w:fill="auto" w:val="clear"/>
+          </w:rPr>
+          <w:t xml:space="preserve"> HYPERLINK "https://api.petfinder.com/v2/animals?type=dog&amp;page=2"</w:t>
+        </w:r>
+        <w:r>
+          <w:rPr>
+            <w:rFonts w:ascii="Arial" w:hAnsi="Arial" w:cs="Arial" w:eastAsia="Arial"/>
+            <w:color w:val="0000FF"/>
+            <w:spacing w:val="0"/>
+            <w:position w:val="0"/>
+            <w:sz w:val="22"/>
+            <w:u w:val="single"/>
+            <w:shd w:fill="auto" w:val="clear"/>
+          </w:rPr>
+          <w:t xml:space="preserve">&amp;</w:t>
+        </w:r>
+        <w:r>
+          <w:rPr>
+            <w:rFonts w:ascii="Arial" w:hAnsi="Arial" w:cs="Arial" w:eastAsia="Arial"/>
+            <w:color w:val="0000FF"/>
+            <w:spacing w:val="0"/>
+            <w:position w:val="0"/>
+            <w:sz w:val="22"/>
+            <w:u w:val="single"/>
+            <w:shd w:fill="auto" w:val="clear"/>
+          </w:rPr>
+          <w:t xml:space="preserve"> HYPERLINK "https://api.petfinder.com/v2/animals?type=dog&amp;page=2"</w:t>
+        </w:r>
+        <w:r>
+          <w:rPr>
+            <w:rFonts w:ascii="Arial" w:hAnsi="Arial" w:cs="Arial" w:eastAsia="Arial"/>
+            <w:color w:val="0000FF"/>
+            <w:spacing w:val="0"/>
+            <w:position w:val="0"/>
+            <w:sz w:val="22"/>
+            <w:u w:val="single"/>
+            <w:shd w:fill="auto" w:val="clear"/>
+          </w:rPr>
+          <w:t xml:space="preserve">page=2</w:t>
         </w:r>
       </w:hyperlink>
       <w:r>
@@ -209,7 +706,7 @@
     <w:p>
       <w:pPr>
         <w:spacing w:before="0" w:after="0" w:line="276"/>
-        <w:ind w:right="0" w:left="0" w:firstLine="720"/>
+        <w:ind w:right="0" w:left="0" w:firstLine="0"/>
         <w:jc w:val="left"/>
         <w:rPr>
           <w:rFonts w:ascii="Arial" w:hAnsi="Arial" w:cs="Arial" w:eastAsia="Arial"/>
@@ -231,7 +728,7 @@
         </w:rPr>
         <w:t xml:space="preserve">"animals": [ { "id": 120, "organization_id": "NJ333", "url": "</w:t>
       </w:r>
-      <w:hyperlink xmlns:r="http://schemas.openxmlformats.org/officeDocument/2006/relationships" r:id="docRId1">
+      <w:hyperlink xmlns:r="http://schemas.openxmlformats.org/officeDocument/2006/relationships" r:id="docRId2">
         <w:r>
           <w:rPr>
             <w:rFonts w:ascii="Arial" w:hAnsi="Arial" w:cs="Arial" w:eastAsia="Arial"/>
@@ -260,7 +757,7 @@
     <w:p>
       <w:pPr>
         <w:spacing w:before="0" w:after="0" w:line="276"/>
-        <w:ind w:right="0" w:left="720" w:firstLine="0"/>
+        <w:ind w:right="0" w:left="0" w:firstLine="0"/>
         <w:jc w:val="left"/>
         <w:rPr>
           <w:rFonts w:ascii="Arial" w:hAnsi="Arial" w:cs="Arial" w:eastAsia="Arial"/>
@@ -286,7 +783,7 @@
     <w:p>
       <w:pPr>
         <w:spacing w:before="0" w:after="0" w:line="276"/>
-        <w:ind w:right="0" w:left="720" w:firstLine="0"/>
+        <w:ind w:right="0" w:left="0" w:firstLine="0"/>
         <w:jc w:val="left"/>
         <w:rPr>
           <w:rFonts w:ascii="Arial" w:hAnsi="Arial" w:cs="Arial" w:eastAsia="Arial"/>
@@ -312,7 +809,7 @@
     <w:p>
       <w:pPr>
         <w:spacing w:before="0" w:after="0" w:line="276"/>
-        <w:ind w:right="0" w:left="720" w:firstLine="0"/>
+        <w:ind w:right="0" w:left="0" w:firstLine="0"/>
         <w:jc w:val="left"/>
         <w:rPr>
           <w:rFonts w:ascii="Arial" w:hAnsi="Arial" w:cs="Arial" w:eastAsia="Arial"/>
@@ -338,7 +835,7 @@
     <w:p>
       <w:pPr>
         <w:spacing w:before="0" w:after="0" w:line="276"/>
-        <w:ind w:right="0" w:left="720" w:firstLine="0"/>
+        <w:ind w:right="0" w:left="0" w:firstLine="0"/>
         <w:jc w:val="left"/>
         <w:rPr>
           <w:rFonts w:ascii="Arial" w:hAnsi="Arial" w:cs="Arial" w:eastAsia="Arial"/>
@@ -364,7 +861,7 @@
     <w:p>
       <w:pPr>
         <w:spacing w:before="0" w:after="0" w:line="276"/>
-        <w:ind w:right="0" w:left="720" w:firstLine="0"/>
+        <w:ind w:right="0" w:left="0" w:firstLine="0"/>
         <w:jc w:val="left"/>
         <w:rPr>
           <w:rFonts w:ascii="Arial" w:hAnsi="Arial" w:cs="Arial" w:eastAsia="Arial"/>
@@ -390,7 +887,7 @@
     <w:p>
       <w:pPr>
         <w:spacing w:before="0" w:after="0" w:line="276"/>
-        <w:ind w:right="0" w:left="720" w:firstLine="0"/>
+        <w:ind w:right="0" w:left="0" w:firstLine="0"/>
         <w:jc w:val="left"/>
         <w:rPr>
           <w:rFonts w:ascii="Arial" w:hAnsi="Arial" w:cs="Arial" w:eastAsia="Arial"/>
@@ -416,7 +913,7 @@
     <w:p>
       <w:pPr>
         <w:spacing w:before="0" w:after="0" w:line="276"/>
-        <w:ind w:right="0" w:left="720" w:firstLine="0"/>
+        <w:ind w:right="0" w:left="0" w:firstLine="0"/>
         <w:jc w:val="left"/>
         <w:rPr>
           <w:rFonts w:ascii="Arial" w:hAnsi="Arial" w:cs="Arial" w:eastAsia="Arial"/>
@@ -442,7 +939,7 @@
     <w:p>
       <w:pPr>
         <w:spacing w:before="0" w:after="0" w:line="276"/>
-        <w:ind w:right="0" w:left="720" w:firstLine="0"/>
+        <w:ind w:right="0" w:left="0" w:firstLine="0"/>
         <w:jc w:val="left"/>
         <w:rPr>
           <w:rFonts w:ascii="Arial" w:hAnsi="Arial" w:cs="Arial" w:eastAsia="Arial"/>
@@ -468,7 +965,7 @@
     <w:p>
       <w:pPr>
         <w:spacing w:before="0" w:after="0" w:line="276"/>
-        <w:ind w:right="0" w:left="720" w:firstLine="0"/>
+        <w:ind w:right="0" w:left="0" w:firstLine="0"/>
         <w:jc w:val="left"/>
         <w:rPr>
           <w:rFonts w:ascii="Arial" w:hAnsi="Arial" w:cs="Arial" w:eastAsia="Arial"/>
@@ -490,18 +987,66 @@
         </w:rPr>
         <w:t xml:space="preserve">"photos": [ { "small": "</w:t>
       </w:r>
-      <w:hyperlink xmlns:r="http://schemas.openxmlformats.org/officeDocument/2006/relationships" r:id="docRId2">
-        <w:r>
-          <w:rPr>
-            <w:rFonts w:ascii="Arial" w:hAnsi="Arial" w:cs="Arial" w:eastAsia="Arial"/>
-            <w:color w:val="0000FF"/>
-            <w:spacing w:val="0"/>
-            <w:position w:val="0"/>
-            <w:sz w:val="22"/>
-            <w:u w:val="single"/>
-            <w:shd w:fill="auto" w:val="clear"/>
-          </w:rPr>
-          <w:t xml:space="preserve">https://photos.petfinder.com/photos/pets/42706540/1/?bust=1546042081&amp;width=100</w:t>
+      <w:hyperlink xmlns:r="http://schemas.openxmlformats.org/officeDocument/2006/relationships" r:id="docRId3">
+        <w:r>
+          <w:rPr>
+            <w:rFonts w:ascii="Arial" w:hAnsi="Arial" w:cs="Arial" w:eastAsia="Arial"/>
+            <w:color w:val="0000FF"/>
+            <w:spacing w:val="0"/>
+            <w:position w:val="0"/>
+            <w:sz w:val="22"/>
+            <w:u w:val="single"/>
+            <w:shd w:fill="auto" w:val="clear"/>
+          </w:rPr>
+          <w:t xml:space="preserve">https://photos.petfinder.com/photos/pets/42706540/1/?bust=1546042081</w:t>
+        </w:r>
+        <w:r>
+          <w:rPr>
+            <w:rFonts w:ascii="Arial" w:hAnsi="Arial" w:cs="Arial" w:eastAsia="Arial"/>
+            <w:color w:val="0000FF"/>
+            <w:spacing w:val="0"/>
+            <w:position w:val="0"/>
+            <w:sz w:val="22"/>
+            <w:u w:val="single"/>
+            <w:shd w:fill="auto" w:val="clear"/>
+          </w:rPr>
+          <w:t xml:space="preserve"> HYPERLINK "https://photos.petfinder.com/photos/pets/42706540/1/?bust=1546042081&amp;width=100"</w:t>
+        </w:r>
+        <w:r>
+          <w:rPr>
+            <w:rFonts w:ascii="Arial" w:hAnsi="Arial" w:cs="Arial" w:eastAsia="Arial"/>
+            <w:color w:val="0000FF"/>
+            <w:spacing w:val="0"/>
+            <w:position w:val="0"/>
+            <w:sz w:val="22"/>
+            <w:u w:val="single"/>
+            <w:shd w:fill="auto" w:val="clear"/>
+          </w:rPr>
+          <w:t xml:space="preserve">&amp;</w:t>
+        </w:r>
+        <w:r>
+          <w:rPr>
+            <w:rFonts w:ascii="Arial" w:hAnsi="Arial" w:cs="Arial" w:eastAsia="Arial"/>
+            <w:color w:val="0000FF"/>
+            <w:spacing w:val="0"/>
+            <w:position w:val="0"/>
+            <w:sz w:val="22"/>
+            <w:u w:val="single"/>
+            <w:shd w:fill="auto" w:val="clear"/>
+          </w:rPr>
+          <w:t xml:space="preserve"> HYPERLINK "https://photos.petfinder.com/photos/pets/42706540/1/?bust=1546042081&amp;width=100"</w:t>
+        </w:r>
+        <w:r>
+          <w:rPr>
+            <w:rFonts w:ascii="Arial" w:hAnsi="Arial" w:cs="Arial" w:eastAsia="Arial"/>
+            <w:color w:val="0000FF"/>
+            <w:spacing w:val="0"/>
+            <w:position w:val="0"/>
+            <w:sz w:val="22"/>
+            <w:u w:val="single"/>
+            <w:shd w:fill="auto" w:val="clear"/>
+          </w:rPr>
+          <w:t xml:space="preserve">width=100</w:t>
         </w:r>
       </w:hyperlink>
       <w:r>
@@ -515,18 +1060,66 @@
         </w:rPr>
         <w:t xml:space="preserve">", "medium": "</w:t>
       </w:r>
-      <w:hyperlink xmlns:r="http://schemas.openxmlformats.org/officeDocument/2006/relationships" r:id="docRId3">
-        <w:r>
-          <w:rPr>
-            <w:rFonts w:ascii="Arial" w:hAnsi="Arial" w:cs="Arial" w:eastAsia="Arial"/>
-            <w:color w:val="0000FF"/>
-            <w:spacing w:val="0"/>
-            <w:position w:val="0"/>
-            <w:sz w:val="22"/>
-            <w:u w:val="single"/>
-            <w:shd w:fill="auto" w:val="clear"/>
-          </w:rPr>
-          <w:t xml:space="preserve">https://photos.petfinder.com/photos/pets/42706540/1/?bust=1546042081&amp;width=300</w:t>
+      <w:hyperlink xmlns:r="http://schemas.openxmlformats.org/officeDocument/2006/relationships" r:id="docRId4">
+        <w:r>
+          <w:rPr>
+            <w:rFonts w:ascii="Arial" w:hAnsi="Arial" w:cs="Arial" w:eastAsia="Arial"/>
+            <w:color w:val="0000FF"/>
+            <w:spacing w:val="0"/>
+            <w:position w:val="0"/>
+            <w:sz w:val="22"/>
+            <w:u w:val="single"/>
+            <w:shd w:fill="auto" w:val="clear"/>
+          </w:rPr>
+          <w:t xml:space="preserve">https://photos.petfinder.com/photos/pets/42706540/1/?bust=1546042081</w:t>
+        </w:r>
+        <w:r>
+          <w:rPr>
+            <w:rFonts w:ascii="Arial" w:hAnsi="Arial" w:cs="Arial" w:eastAsia="Arial"/>
+            <w:color w:val="0000FF"/>
+            <w:spacing w:val="0"/>
+            <w:position w:val="0"/>
+            <w:sz w:val="22"/>
+            <w:u w:val="single"/>
+            <w:shd w:fill="auto" w:val="clear"/>
+          </w:rPr>
+          <w:t xml:space="preserve"> HYPERLINK "https://photos.petfinder.com/photos/pets/42706540/1/?bust=1546042081&amp;width=300"</w:t>
+        </w:r>
+        <w:r>
+          <w:rPr>
+            <w:rFonts w:ascii="Arial" w:hAnsi="Arial" w:cs="Arial" w:eastAsia="Arial"/>
+            <w:color w:val="0000FF"/>
+            <w:spacing w:val="0"/>
+            <w:position w:val="0"/>
+            <w:sz w:val="22"/>
+            <w:u w:val="single"/>
+            <w:shd w:fill="auto" w:val="clear"/>
+          </w:rPr>
+          <w:t xml:space="preserve">&amp;</w:t>
+        </w:r>
+        <w:r>
+          <w:rPr>
+            <w:rFonts w:ascii="Arial" w:hAnsi="Arial" w:cs="Arial" w:eastAsia="Arial"/>
+            <w:color w:val="0000FF"/>
+            <w:spacing w:val="0"/>
+            <w:position w:val="0"/>
+            <w:sz w:val="22"/>
+            <w:u w:val="single"/>
+            <w:shd w:fill="auto" w:val="clear"/>
+          </w:rPr>
+          <w:t xml:space="preserve"> HYPERLINK "https://photos.petfinder.com/photos/pets/42706540/1/?bust=1546042081&amp;width=300"</w:t>
+        </w:r>
+        <w:r>
+          <w:rPr>
+            <w:rFonts w:ascii="Arial" w:hAnsi="Arial" w:cs="Arial" w:eastAsia="Arial"/>
+            <w:color w:val="0000FF"/>
+            <w:spacing w:val="0"/>
+            <w:position w:val="0"/>
+            <w:sz w:val="22"/>
+            <w:u w:val="single"/>
+            <w:shd w:fill="auto" w:val="clear"/>
+          </w:rPr>
+          <w:t xml:space="preserve">width=300</w:t>
         </w:r>
       </w:hyperlink>
       <w:r>
@@ -540,18 +1133,66 @@
         </w:rPr>
         <w:t xml:space="preserve">", "large": "</w:t>
       </w:r>
-      <w:hyperlink xmlns:r="http://schemas.openxmlformats.org/officeDocument/2006/relationships" r:id="docRId4">
-        <w:r>
-          <w:rPr>
-            <w:rFonts w:ascii="Arial" w:hAnsi="Arial" w:cs="Arial" w:eastAsia="Arial"/>
-            <w:color w:val="0000FF"/>
-            <w:spacing w:val="0"/>
-            <w:position w:val="0"/>
-            <w:sz w:val="22"/>
-            <w:u w:val="single"/>
-            <w:shd w:fill="auto" w:val="clear"/>
-          </w:rPr>
-          <w:t xml:space="preserve">https://photos.petfinder.com/photos/pets/42706540/1/?bust=1546042081&amp;width=600</w:t>
+      <w:hyperlink xmlns:r="http://schemas.openxmlformats.org/officeDocument/2006/relationships" r:id="docRId5">
+        <w:r>
+          <w:rPr>
+            <w:rFonts w:ascii="Arial" w:hAnsi="Arial" w:cs="Arial" w:eastAsia="Arial"/>
+            <w:color w:val="0000FF"/>
+            <w:spacing w:val="0"/>
+            <w:position w:val="0"/>
+            <w:sz w:val="22"/>
+            <w:u w:val="single"/>
+            <w:shd w:fill="auto" w:val="clear"/>
+          </w:rPr>
+          <w:t xml:space="preserve">https://photos.petfinder.com/photos/pets/42706540/1/?bust=1546042081</w:t>
+        </w:r>
+        <w:r>
+          <w:rPr>
+            <w:rFonts w:ascii="Arial" w:hAnsi="Arial" w:cs="Arial" w:eastAsia="Arial"/>
+            <w:color w:val="0000FF"/>
+            <w:spacing w:val="0"/>
+            <w:position w:val="0"/>
+            <w:sz w:val="22"/>
+            <w:u w:val="single"/>
+            <w:shd w:fill="auto" w:val="clear"/>
+          </w:rPr>
+          <w:t xml:space="preserve"> HYPERLINK "https://photos.petfinder.com/photos/pets/42706540/1/?bust=1546042081&amp;width=600"</w:t>
+        </w:r>
+        <w:r>
+          <w:rPr>
+            <w:rFonts w:ascii="Arial" w:hAnsi="Arial" w:cs="Arial" w:eastAsia="Arial"/>
+            <w:color w:val="0000FF"/>
+            <w:spacing w:val="0"/>
+            <w:position w:val="0"/>
+            <w:sz w:val="22"/>
+            <w:u w:val="single"/>
+            <w:shd w:fill="auto" w:val="clear"/>
+          </w:rPr>
+          <w:t xml:space="preserve">&amp;</w:t>
+        </w:r>
+        <w:r>
+          <w:rPr>
+            <w:rFonts w:ascii="Arial" w:hAnsi="Arial" w:cs="Arial" w:eastAsia="Arial"/>
+            <w:color w:val="0000FF"/>
+            <w:spacing w:val="0"/>
+            <w:position w:val="0"/>
+            <w:sz w:val="22"/>
+            <w:u w:val="single"/>
+            <w:shd w:fill="auto" w:val="clear"/>
+          </w:rPr>
+          <w:t xml:space="preserve"> HYPERLINK "https://photos.petfinder.com/photos/pets/42706540/1/?bust=1546042081&amp;width=600"</w:t>
+        </w:r>
+        <w:r>
+          <w:rPr>
+            <w:rFonts w:ascii="Arial" w:hAnsi="Arial" w:cs="Arial" w:eastAsia="Arial"/>
+            <w:color w:val="0000FF"/>
+            <w:spacing w:val="0"/>
+            <w:position w:val="0"/>
+            <w:sz w:val="22"/>
+            <w:u w:val="single"/>
+            <w:shd w:fill="auto" w:val="clear"/>
+          </w:rPr>
+          <w:t xml:space="preserve">width=600</w:t>
         </w:r>
       </w:hyperlink>
       <w:r>
@@ -565,7 +1206,7 @@
         </w:rPr>
         <w:t xml:space="preserve">", "full": "</w:t>
       </w:r>
-      <w:hyperlink xmlns:r="http://schemas.openxmlformats.org/officeDocument/2006/relationships" r:id="docRId5">
+      <w:hyperlink xmlns:r="http://schemas.openxmlformats.org/officeDocument/2006/relationships" r:id="docRId6">
         <w:r>
           <w:rPr>
             <w:rFonts w:ascii="Arial" w:hAnsi="Arial" w:cs="Arial" w:eastAsia="Arial"/>
@@ -594,22 +1235,22 @@
     <w:p>
       <w:pPr>
         <w:spacing w:before="0" w:after="0" w:line="276"/>
-        <w:ind w:right="0" w:left="720" w:firstLine="0"/>
-        <w:jc w:val="left"/>
-        <w:rPr>
-          <w:rFonts w:ascii="Arial" w:hAnsi="Arial" w:cs="Arial" w:eastAsia="Arial"/>
-          <w:color w:val="auto"/>
-          <w:spacing w:val="0"/>
-          <w:position w:val="0"/>
-          <w:sz w:val="22"/>
-          <w:shd w:fill="auto" w:val="clear"/>
-        </w:rPr>
-      </w:pPr>
-    </w:p>
-    <w:p>
-      <w:pPr>
-        <w:spacing w:before="0" w:after="0" w:line="276"/>
-        <w:ind w:right="0" w:left="720" w:firstLine="0"/>
+        <w:ind w:right="0" w:left="0" w:firstLine="0"/>
+        <w:jc w:val="left"/>
+        <w:rPr>
+          <w:rFonts w:ascii="Arial" w:hAnsi="Arial" w:cs="Arial" w:eastAsia="Arial"/>
+          <w:color w:val="auto"/>
+          <w:spacing w:val="0"/>
+          <w:position w:val="0"/>
+          <w:sz w:val="22"/>
+          <w:shd w:fill="auto" w:val="clear"/>
+        </w:rPr>
+      </w:pPr>
+    </w:p>
+    <w:p>
+      <w:pPr>
+        <w:spacing w:before="0" w:after="0" w:line="276"/>
+        <w:ind w:right="0" w:left="0" w:firstLine="0"/>
         <w:jc w:val="left"/>
         <w:rPr>
           <w:rFonts w:ascii="Arial" w:hAnsi="Arial" w:cs="Arial" w:eastAsia="Arial"/>
@@ -635,7 +1276,7 @@
     <w:p>
       <w:pPr>
         <w:spacing w:before="0" w:after="0" w:line="276"/>
-        <w:ind w:right="0" w:left="720" w:firstLine="0"/>
+        <w:ind w:right="0" w:left="0" w:firstLine="0"/>
         <w:jc w:val="left"/>
         <w:rPr>
           <w:rFonts w:ascii="Arial" w:hAnsi="Arial" w:cs="Arial" w:eastAsia="Arial"/>
@@ -661,7 +1302,7 @@
     <w:p>
       <w:pPr>
         <w:spacing w:before="0" w:after="0" w:line="276"/>
-        <w:ind w:right="0" w:left="720" w:firstLine="0"/>
+        <w:ind w:right="0" w:left="0" w:firstLine="0"/>
         <w:jc w:val="left"/>
         <w:rPr>
           <w:rFonts w:ascii="Arial" w:hAnsi="Arial" w:cs="Arial" w:eastAsia="Arial"/>
@@ -683,7 +1324,7 @@
         </w:rPr>
         <w:t xml:space="preserve"> "contact": { "email": "</w:t>
       </w:r>
-      <w:hyperlink xmlns:r="http://schemas.openxmlformats.org/officeDocument/2006/relationships" r:id="docRId6">
+      <w:hyperlink xmlns:r="http://schemas.openxmlformats.org/officeDocument/2006/relationships" r:id="docRId7">
         <w:r>
           <w:rPr>
             <w:rFonts w:ascii="Arial" w:hAnsi="Arial" w:cs="Arial" w:eastAsia="Arial"/>
@@ -712,7 +1353,7 @@
     <w:p>
       <w:pPr>
         <w:spacing w:before="0" w:after="0" w:line="276"/>
-        <w:ind w:right="0" w:left="1440" w:firstLine="0"/>
+        <w:ind w:right="0" w:left="0" w:firstLine="0"/>
         <w:jc w:val="left"/>
         <w:rPr>
           <w:rFonts w:ascii="Arial" w:hAnsi="Arial" w:cs="Arial" w:eastAsia="Arial"/>
@@ -738,7 +1379,7 @@
     <w:p>
       <w:pPr>
         <w:spacing w:before="0" w:after="0" w:line="276"/>
-        <w:ind w:right="0" w:left="1440" w:firstLine="0"/>
+        <w:ind w:right="0" w:left="0" w:firstLine="0"/>
         <w:jc w:val="left"/>
         <w:rPr>
           <w:rFonts w:ascii="Arial" w:hAnsi="Arial" w:cs="Arial" w:eastAsia="Arial"/>
@@ -764,7 +1405,7 @@
     <w:p>
       <w:pPr>
         <w:spacing w:before="0" w:after="0" w:line="276"/>
-        <w:ind w:right="0" w:left="1440" w:firstLine="0"/>
+        <w:ind w:right="0" w:left="0" w:firstLine="0"/>
         <w:jc w:val="left"/>
         <w:rPr>
           <w:rFonts w:ascii="Arial" w:hAnsi="Arial" w:cs="Arial" w:eastAsia="Arial"/>
@@ -816,7 +1457,7 @@
     <w:p>
       <w:pPr>
         <w:spacing w:before="0" w:after="0" w:line="276"/>
-        <w:ind w:right="0" w:left="720" w:firstLine="720"/>
+        <w:ind w:right="0" w:left="0" w:firstLine="0"/>
         <w:jc w:val="left"/>
         <w:rPr>
           <w:rFonts w:ascii="Arial" w:hAnsi="Arial" w:cs="Arial" w:eastAsia="Arial"/>
@@ -842,7 +1483,7 @@
     <w:p>
       <w:pPr>
         <w:spacing w:before="0" w:after="0" w:line="276"/>
-        <w:ind w:right="0" w:left="720" w:firstLine="720"/>
+        <w:ind w:right="0" w:left="0" w:firstLine="0"/>
         <w:jc w:val="left"/>
         <w:rPr>
           <w:rFonts w:ascii="Arial" w:hAnsi="Arial" w:cs="Arial" w:eastAsia="Arial"/>
@@ -868,7 +1509,7 @@
     <w:p>
       <w:pPr>
         <w:spacing w:before="0" w:after="0" w:line="276"/>
-        <w:ind w:right="0" w:left="720" w:firstLine="720"/>
+        <w:ind w:right="0" w:left="0" w:firstLine="0"/>
         <w:jc w:val="left"/>
         <w:rPr>
           <w:rFonts w:ascii="Arial" w:hAnsi="Arial" w:cs="Arial" w:eastAsia="Arial"/>
@@ -894,7 +1535,7 @@
     <w:p>
       <w:pPr>
         <w:spacing w:before="0" w:after="0" w:line="276"/>
-        <w:ind w:right="0" w:left="720" w:firstLine="720"/>
+        <w:ind w:right="0" w:left="0" w:firstLine="0"/>
         <w:jc w:val="left"/>
         <w:rPr>
           <w:rFonts w:ascii="Arial" w:hAnsi="Arial" w:cs="Arial" w:eastAsia="Arial"/>
@@ -920,7 +1561,7 @@
     <w:p>
       <w:pPr>
         <w:spacing w:before="0" w:after="0" w:line="276"/>
-        <w:ind w:right="0" w:left="1440" w:firstLine="720"/>
+        <w:ind w:right="0" w:left="0" w:firstLine="0"/>
         <w:jc w:val="left"/>
         <w:rPr>
           <w:rFonts w:ascii="Arial" w:hAnsi="Arial" w:cs="Arial" w:eastAsia="Arial"/>
@@ -942,6 +1583,51 @@
         </w:rPr>
         <w:t xml:space="preserve">, "next": { "href": "/v2/animals?type=dog&amp;page=3" } } } }</w:t>
       </w:r>
+    </w:p>
+    <w:p>
+      <w:pPr>
+        <w:spacing w:before="0" w:after="0" w:line="276"/>
+        <w:ind w:right="0" w:left="0" w:firstLine="0"/>
+        <w:jc w:val="left"/>
+        <w:rPr>
+          <w:rFonts w:ascii="Arial" w:hAnsi="Arial" w:cs="Arial" w:eastAsia="Arial"/>
+          <w:color w:val="auto"/>
+          <w:spacing w:val="0"/>
+          <w:position w:val="0"/>
+          <w:sz w:val="22"/>
+          <w:shd w:fill="auto" w:val="clear"/>
+        </w:rPr>
+      </w:pPr>
+    </w:p>
+    <w:p>
+      <w:pPr>
+        <w:spacing w:before="0" w:after="0" w:line="276"/>
+        <w:ind w:right="0" w:left="0" w:firstLine="0"/>
+        <w:jc w:val="left"/>
+        <w:rPr>
+          <w:rFonts w:ascii="Arial" w:hAnsi="Arial" w:cs="Arial" w:eastAsia="Arial"/>
+          <w:color w:val="auto"/>
+          <w:spacing w:val="0"/>
+          <w:position w:val="0"/>
+          <w:sz w:val="22"/>
+          <w:shd w:fill="auto" w:val="clear"/>
+        </w:rPr>
+      </w:pPr>
+    </w:p>
+    <w:p>
+      <w:pPr>
+        <w:spacing w:before="0" w:after="0" w:line="276"/>
+        <w:ind w:right="0" w:left="0" w:firstLine="0"/>
+        <w:jc w:val="left"/>
+        <w:rPr>
+          <w:rFonts w:ascii="Arial" w:hAnsi="Arial" w:cs="Arial" w:eastAsia="Arial"/>
+          <w:color w:val="auto"/>
+          <w:spacing w:val="0"/>
+          <w:position w:val="0"/>
+          <w:sz w:val="22"/>
+          <w:shd w:fill="auto" w:val="clear"/>
+        </w:rPr>
+      </w:pPr>
     </w:p>
     <w:p>
       <w:pPr>

</xml_diff>